<commit_message>
definición de serie de tiemp según wes mckinney
</commit_message>
<xml_diff>
--- a/lo_que_fallta_por_gestionar_por_profe_marco.docx
+++ b/lo_que_fallta_por_gestionar_por_profe_marco.docx
@@ -64,19 +64,34 @@
       </w:pPr>
       <w:r>
         <w:rPr/>
-        <w:t>3. Revisar la propuesta del proyecto SAP y hacerle los aportes desde el Machine Learning (Lo que está en azul, ojo). Cuando esté lista enviar al profe Guillermo León.</w:t>
-      </w:r>
-    </w:p>
-    <w:p>
-      <w:pPr>
-        <w:pStyle w:val="Normal"/>
-        <w:bidi w:val="0"/>
-        <w:jc w:val="left"/>
-        <w:rPr/>
-      </w:pPr>
-      <w:r>
-        <w:rPr/>
-        <w:t xml:space="preserve">4. </w:t>
+        <w:t xml:space="preserve">3. Revisar la propuesta del proyecto SAP y hacerle los aportes desde el Machine Learning (Lo que está en azul, ojo). Cuando esté lista enviar al profe Guillermo León. </w:t>
+      </w:r>
+      <w:r>
+        <w:rPr/>
+        <w:t>(Falta un poquito).</w:t>
+      </w:r>
+    </w:p>
+    <w:p>
+      <w:pPr>
+        <w:pStyle w:val="Normal"/>
+        <w:bidi w:val="0"/>
+        <w:jc w:val="left"/>
+        <w:rPr/>
+      </w:pPr>
+      <w:r>
+        <w:rPr/>
+      </w:r>
+    </w:p>
+    <w:p>
+      <w:pPr>
+        <w:pStyle w:val="Normal"/>
+        <w:bidi w:val="0"/>
+        <w:jc w:val="left"/>
+        <w:rPr/>
+      </w:pPr>
+      <w:r>
+        <w:rPr/>
+        <w:t xml:space="preserve"> </w:t>
       </w:r>
     </w:p>
     <w:sectPr>
@@ -86,6 +101,7 @@
       <w:pgNumType w:fmt="decimal"/>
       <w:formProt w:val="false"/>
       <w:textDirection w:val="lrTb"/>
+      <w:docGrid w:type="default" w:linePitch="100" w:charSpace="0"/>
     </w:sectPr>
   </w:body>
 </w:document>
@@ -105,7 +121,6 @@
     </w:rPrDefault>
     <w:pPrDefault>
       <w:pPr>
-        <w:widowControl/>
         <w:suppressAutoHyphens w:val="true"/>
       </w:pPr>
     </w:pPrDefault>
@@ -115,7 +130,10 @@
     <w:qFormat/>
     <w:pPr>
       <w:widowControl/>
+      <w:suppressAutoHyphens w:val="true"/>
       <w:bidi w:val="0"/>
+      <w:spacing w:before="0" w:after="0"/>
+      <w:jc w:val="left"/>
     </w:pPr>
     <w:rPr>
       <w:rFonts w:ascii="Liberation Serif" w:hAnsi="Liberation Serif" w:eastAsia="Noto Serif CJK SC" w:cs="FreeSans"/>

</xml_diff>